<commit_message>
projetos hora e tempo
</commit_message>
<xml_diff>
--- a/Java Script.docx
+++ b/Java Script.docx
@@ -15569,6 +15569,9 @@
     </w:p>
     <w:p>
       <w:r>
+        <w:rPr>
+          <w:noProof/>
+        </w:rPr>
         <w:drawing>
           <wp:inline distT="0" distB="0" distL="0" distR="0" wp14:anchorId="4501D45F" wp14:editId="6E32F9CA">
             <wp:extent cx="5400040" cy="3100705"/>
@@ -17201,8 +17204,1761 @@
         <w:t>)</w:t>
       </w:r>
     </w:p>
+    <w:p>
+      <w:r>
+        <w:lastRenderedPageBreak/>
+        <w:t>Uma variável recebendo uma função</w:t>
+      </w:r>
+    </w:p>
+    <w:p>
+      <w:pPr>
+        <w:shd w:val="clear" w:color="auto" w:fill="1E1E1E"/>
+        <w:spacing w:after="0" w:line="405" w:lineRule="atLeast"/>
+        <w:rPr>
+          <w:rFonts w:ascii="Consolas" w:eastAsia="Times New Roman" w:hAnsi="Consolas" w:cs="Times New Roman"/>
+          <w:color w:val="D4D4D4"/>
+          <w:kern w:val="0"/>
+          <w:sz w:val="30"/>
+          <w:szCs w:val="30"/>
+          <w:lang w:eastAsia="pt-BR"/>
+          <w14:ligatures w14:val="none"/>
+        </w:rPr>
+      </w:pPr>
+      <w:r>
+        <w:rPr>
+          <w:rFonts w:ascii="Consolas" w:eastAsia="Times New Roman" w:hAnsi="Consolas" w:cs="Times New Roman"/>
+          <w:color w:val="569CD6"/>
+          <w:kern w:val="0"/>
+          <w:sz w:val="30"/>
+          <w:szCs w:val="30"/>
+          <w:lang w:eastAsia="pt-BR"/>
+          <w14:ligatures w14:val="none"/>
+        </w:rPr>
+        <w:t>let</w:t>
+      </w:r>
+      <w:r>
+        <w:rPr>
+          <w:rFonts w:ascii="Consolas" w:eastAsia="Times New Roman" w:hAnsi="Consolas" w:cs="Times New Roman"/>
+          <w:color w:val="D4D4D4"/>
+          <w:kern w:val="0"/>
+          <w:sz w:val="30"/>
+          <w:szCs w:val="30"/>
+          <w:lang w:eastAsia="pt-BR"/>
+          <w14:ligatures w14:val="none"/>
+        </w:rPr>
+        <w:t xml:space="preserve"> </w:t>
+      </w:r>
+      <w:r>
+        <w:rPr>
+          <w:rFonts w:ascii="Consolas" w:eastAsia="Times New Roman" w:hAnsi="Consolas" w:cs="Times New Roman"/>
+          <w:color w:val="DCDCAA"/>
+          <w:kern w:val="0"/>
+          <w:sz w:val="30"/>
+          <w:szCs w:val="30"/>
+          <w:lang w:eastAsia="pt-BR"/>
+          <w14:ligatures w14:val="none"/>
+        </w:rPr>
+        <w:t>v</w:t>
+      </w:r>
+      <w:r>
+        <w:rPr>
+          <w:rFonts w:ascii="Consolas" w:eastAsia="Times New Roman" w:hAnsi="Consolas" w:cs="Times New Roman"/>
+          <w:color w:val="D4D4D4"/>
+          <w:kern w:val="0"/>
+          <w:sz w:val="30"/>
+          <w:szCs w:val="30"/>
+          <w:lang w:eastAsia="pt-BR"/>
+          <w14:ligatures w14:val="none"/>
+        </w:rPr>
+        <w:t xml:space="preserve"> = </w:t>
+      </w:r>
+      <w:r>
+        <w:rPr>
+          <w:rFonts w:ascii="Consolas" w:eastAsia="Times New Roman" w:hAnsi="Consolas" w:cs="Times New Roman"/>
+          <w:color w:val="569CD6"/>
+          <w:kern w:val="0"/>
+          <w:sz w:val="30"/>
+          <w:szCs w:val="30"/>
+          <w:lang w:eastAsia="pt-BR"/>
+          <w14:ligatures w14:val="none"/>
+        </w:rPr>
+        <w:t>function</w:t>
+      </w:r>
+      <w:r>
+        <w:rPr>
+          <w:rFonts w:ascii="Consolas" w:eastAsia="Times New Roman" w:hAnsi="Consolas" w:cs="Times New Roman"/>
+          <w:color w:val="D4D4D4"/>
+          <w:kern w:val="0"/>
+          <w:sz w:val="30"/>
+          <w:szCs w:val="30"/>
+          <w:lang w:eastAsia="pt-BR"/>
+          <w14:ligatures w14:val="none"/>
+        </w:rPr>
+        <w:t xml:space="preserve"> </w:t>
+      </w:r>
+      <w:r>
+        <w:rPr>
+          <w:rFonts w:ascii="Consolas" w:eastAsia="Times New Roman" w:hAnsi="Consolas" w:cs="Times New Roman"/>
+          <w:color w:val="DCDCAA"/>
+          <w:kern w:val="0"/>
+          <w:sz w:val="30"/>
+          <w:szCs w:val="30"/>
+          <w:lang w:eastAsia="pt-BR"/>
+          <w14:ligatures w14:val="none"/>
+        </w:rPr>
+        <w:t>parimpar</w:t>
+      </w:r>
+      <w:r>
+        <w:rPr>
+          <w:rFonts w:ascii="Consolas" w:eastAsia="Times New Roman" w:hAnsi="Consolas" w:cs="Times New Roman"/>
+          <w:color w:val="D4D4D4"/>
+          <w:kern w:val="0"/>
+          <w:sz w:val="30"/>
+          <w:szCs w:val="30"/>
+          <w:lang w:eastAsia="pt-BR"/>
+          <w14:ligatures w14:val="none"/>
+        </w:rPr>
+        <w:t>(</w:t>
+      </w:r>
+      <w:r>
+        <w:rPr>
+          <w:rFonts w:ascii="Consolas" w:eastAsia="Times New Roman" w:hAnsi="Consolas" w:cs="Times New Roman"/>
+          <w:color w:val="9CDCFE"/>
+          <w:kern w:val="0"/>
+          <w:sz w:val="30"/>
+          <w:szCs w:val="30"/>
+          <w:lang w:eastAsia="pt-BR"/>
+          <w14:ligatures w14:val="none"/>
+        </w:rPr>
+        <w:t>n</w:t>
+      </w:r>
+      <w:r>
+        <w:rPr>
+          <w:rFonts w:ascii="Consolas" w:eastAsia="Times New Roman" w:hAnsi="Consolas" w:cs="Times New Roman"/>
+          <w:color w:val="D4D4D4"/>
+          <w:kern w:val="0"/>
+          <w:sz w:val="30"/>
+          <w:szCs w:val="30"/>
+          <w:lang w:eastAsia="pt-BR"/>
+          <w14:ligatures w14:val="none"/>
+        </w:rPr>
+        <w:t>){</w:t>
+      </w:r>
+    </w:p>
+    <w:p>
+      <w:pPr>
+        <w:shd w:val="clear" w:color="auto" w:fill="1E1E1E"/>
+        <w:spacing w:after="0" w:line="405" w:lineRule="atLeast"/>
+        <w:rPr>
+          <w:rFonts w:ascii="Consolas" w:eastAsia="Times New Roman" w:hAnsi="Consolas" w:cs="Times New Roman"/>
+          <w:color w:val="D4D4D4"/>
+          <w:kern w:val="0"/>
+          <w:sz w:val="30"/>
+          <w:szCs w:val="30"/>
+          <w:lang w:eastAsia="pt-BR"/>
+          <w14:ligatures w14:val="none"/>
+        </w:rPr>
+      </w:pPr>
+      <w:r>
+        <w:rPr>
+          <w:rFonts w:ascii="Consolas" w:eastAsia="Times New Roman" w:hAnsi="Consolas" w:cs="Times New Roman"/>
+          <w:color w:val="D4D4D4"/>
+          <w:kern w:val="0"/>
+          <w:sz w:val="30"/>
+          <w:szCs w:val="30"/>
+          <w:lang w:eastAsia="pt-BR"/>
+          <w14:ligatures w14:val="none"/>
+        </w:rPr>
+        <w:t xml:space="preserve">    </w:t>
+      </w:r>
+      <w:r>
+        <w:rPr>
+          <w:rFonts w:ascii="Consolas" w:eastAsia="Times New Roman" w:hAnsi="Consolas" w:cs="Times New Roman"/>
+          <w:color w:val="C586C0"/>
+          <w:kern w:val="0"/>
+          <w:sz w:val="30"/>
+          <w:szCs w:val="30"/>
+          <w:lang w:eastAsia="pt-BR"/>
+          <w14:ligatures w14:val="none"/>
+        </w:rPr>
+        <w:t>if</w:t>
+      </w:r>
+      <w:r>
+        <w:rPr>
+          <w:rFonts w:ascii="Consolas" w:eastAsia="Times New Roman" w:hAnsi="Consolas" w:cs="Times New Roman"/>
+          <w:color w:val="D4D4D4"/>
+          <w:kern w:val="0"/>
+          <w:sz w:val="30"/>
+          <w:szCs w:val="30"/>
+          <w:lang w:eastAsia="pt-BR"/>
+          <w14:ligatures w14:val="none"/>
+        </w:rPr>
+        <w:t xml:space="preserve"> (</w:t>
+      </w:r>
+      <w:r>
+        <w:rPr>
+          <w:rFonts w:ascii="Consolas" w:eastAsia="Times New Roman" w:hAnsi="Consolas" w:cs="Times New Roman"/>
+          <w:color w:val="9CDCFE"/>
+          <w:kern w:val="0"/>
+          <w:sz w:val="30"/>
+          <w:szCs w:val="30"/>
+          <w:lang w:eastAsia="pt-BR"/>
+          <w14:ligatures w14:val="none"/>
+        </w:rPr>
+        <w:t>n</w:t>
+      </w:r>
+      <w:r>
+        <w:rPr>
+          <w:rFonts w:ascii="Consolas" w:eastAsia="Times New Roman" w:hAnsi="Consolas" w:cs="Times New Roman"/>
+          <w:color w:val="D4D4D4"/>
+          <w:kern w:val="0"/>
+          <w:sz w:val="30"/>
+          <w:szCs w:val="30"/>
+          <w:lang w:eastAsia="pt-BR"/>
+          <w14:ligatures w14:val="none"/>
+        </w:rPr>
+        <w:t>%</w:t>
+      </w:r>
+      <w:r>
+        <w:rPr>
+          <w:rFonts w:ascii="Consolas" w:eastAsia="Times New Roman" w:hAnsi="Consolas" w:cs="Times New Roman"/>
+          <w:color w:val="B5CEA8"/>
+          <w:kern w:val="0"/>
+          <w:sz w:val="30"/>
+          <w:szCs w:val="30"/>
+          <w:lang w:eastAsia="pt-BR"/>
+          <w14:ligatures w14:val="none"/>
+        </w:rPr>
+        <w:t>2</w:t>
+      </w:r>
+      <w:r>
+        <w:rPr>
+          <w:rFonts w:ascii="Consolas" w:eastAsia="Times New Roman" w:hAnsi="Consolas" w:cs="Times New Roman"/>
+          <w:color w:val="D4D4D4"/>
+          <w:kern w:val="0"/>
+          <w:sz w:val="30"/>
+          <w:szCs w:val="30"/>
+          <w:lang w:eastAsia="pt-BR"/>
+          <w14:ligatures w14:val="none"/>
+        </w:rPr>
+        <w:t xml:space="preserve"> == </w:t>
+      </w:r>
+      <w:r>
+        <w:rPr>
+          <w:rFonts w:ascii="Consolas" w:eastAsia="Times New Roman" w:hAnsi="Consolas" w:cs="Times New Roman"/>
+          <w:color w:val="B5CEA8"/>
+          <w:kern w:val="0"/>
+          <w:sz w:val="30"/>
+          <w:szCs w:val="30"/>
+          <w:lang w:eastAsia="pt-BR"/>
+          <w14:ligatures w14:val="none"/>
+        </w:rPr>
+        <w:t>0</w:t>
+      </w:r>
+      <w:r>
+        <w:rPr>
+          <w:rFonts w:ascii="Consolas" w:eastAsia="Times New Roman" w:hAnsi="Consolas" w:cs="Times New Roman"/>
+          <w:color w:val="D4D4D4"/>
+          <w:kern w:val="0"/>
+          <w:sz w:val="30"/>
+          <w:szCs w:val="30"/>
+          <w:lang w:eastAsia="pt-BR"/>
+          <w14:ligatures w14:val="none"/>
+        </w:rPr>
+        <w:t>) {</w:t>
+      </w:r>
+    </w:p>
+    <w:p>
+      <w:pPr>
+        <w:shd w:val="clear" w:color="auto" w:fill="1E1E1E"/>
+        <w:spacing w:after="0" w:line="405" w:lineRule="atLeast"/>
+        <w:rPr>
+          <w:rFonts w:ascii="Consolas" w:eastAsia="Times New Roman" w:hAnsi="Consolas" w:cs="Times New Roman"/>
+          <w:color w:val="D4D4D4"/>
+          <w:kern w:val="0"/>
+          <w:sz w:val="30"/>
+          <w:szCs w:val="30"/>
+          <w:lang w:eastAsia="pt-BR"/>
+          <w14:ligatures w14:val="none"/>
+        </w:rPr>
+      </w:pPr>
+      <w:r>
+        <w:rPr>
+          <w:rFonts w:ascii="Consolas" w:eastAsia="Times New Roman" w:hAnsi="Consolas" w:cs="Times New Roman"/>
+          <w:color w:val="D4D4D4"/>
+          <w:kern w:val="0"/>
+          <w:sz w:val="30"/>
+          <w:szCs w:val="30"/>
+          <w:lang w:eastAsia="pt-BR"/>
+          <w14:ligatures w14:val="none"/>
+        </w:rPr>
+        <w:t xml:space="preserve">        </w:t>
+      </w:r>
+      <w:r>
+        <w:rPr>
+          <w:rFonts w:ascii="Consolas" w:eastAsia="Times New Roman" w:hAnsi="Consolas" w:cs="Times New Roman"/>
+          <w:color w:val="C586C0"/>
+          <w:kern w:val="0"/>
+          <w:sz w:val="30"/>
+          <w:szCs w:val="30"/>
+          <w:lang w:eastAsia="pt-BR"/>
+          <w14:ligatures w14:val="none"/>
+        </w:rPr>
+        <w:t>return</w:t>
+      </w:r>
+      <w:r>
+        <w:rPr>
+          <w:rFonts w:ascii="Consolas" w:eastAsia="Times New Roman" w:hAnsi="Consolas" w:cs="Times New Roman"/>
+          <w:color w:val="D4D4D4"/>
+          <w:kern w:val="0"/>
+          <w:sz w:val="30"/>
+          <w:szCs w:val="30"/>
+          <w:lang w:eastAsia="pt-BR"/>
+          <w14:ligatures w14:val="none"/>
+        </w:rPr>
+        <w:t xml:space="preserve"> </w:t>
+      </w:r>
+      <w:r>
+        <w:rPr>
+          <w:rFonts w:ascii="Consolas" w:eastAsia="Times New Roman" w:hAnsi="Consolas" w:cs="Times New Roman"/>
+          <w:color w:val="CE9178"/>
+          <w:kern w:val="0"/>
+          <w:sz w:val="30"/>
+          <w:szCs w:val="30"/>
+          <w:lang w:eastAsia="pt-BR"/>
+          <w14:ligatures w14:val="none"/>
+        </w:rPr>
+        <w:t>'Par'</w:t>
+      </w:r>
+    </w:p>
+    <w:p>
+      <w:pPr>
+        <w:shd w:val="clear" w:color="auto" w:fill="1E1E1E"/>
+        <w:spacing w:after="0" w:line="405" w:lineRule="atLeast"/>
+        <w:rPr>
+          <w:rFonts w:ascii="Consolas" w:eastAsia="Times New Roman" w:hAnsi="Consolas" w:cs="Times New Roman"/>
+          <w:color w:val="D4D4D4"/>
+          <w:kern w:val="0"/>
+          <w:sz w:val="30"/>
+          <w:szCs w:val="30"/>
+          <w:lang w:eastAsia="pt-BR"/>
+          <w14:ligatures w14:val="none"/>
+        </w:rPr>
+      </w:pPr>
+      <w:r>
+        <w:rPr>
+          <w:rFonts w:ascii="Consolas" w:eastAsia="Times New Roman" w:hAnsi="Consolas" w:cs="Times New Roman"/>
+          <w:color w:val="D4D4D4"/>
+          <w:kern w:val="0"/>
+          <w:sz w:val="30"/>
+          <w:szCs w:val="30"/>
+          <w:lang w:eastAsia="pt-BR"/>
+          <w14:ligatures w14:val="none"/>
+        </w:rPr>
+        <w:t>    }</w:t>
+      </w:r>
+      <w:r>
+        <w:rPr>
+          <w:rFonts w:ascii="Consolas" w:eastAsia="Times New Roman" w:hAnsi="Consolas" w:cs="Times New Roman"/>
+          <w:color w:val="C586C0"/>
+          <w:kern w:val="0"/>
+          <w:sz w:val="30"/>
+          <w:szCs w:val="30"/>
+          <w:lang w:eastAsia="pt-BR"/>
+          <w14:ligatures w14:val="none"/>
+        </w:rPr>
+        <w:t>else</w:t>
+      </w:r>
+      <w:r>
+        <w:rPr>
+          <w:rFonts w:ascii="Consolas" w:eastAsia="Times New Roman" w:hAnsi="Consolas" w:cs="Times New Roman"/>
+          <w:color w:val="D4D4D4"/>
+          <w:kern w:val="0"/>
+          <w:sz w:val="30"/>
+          <w:szCs w:val="30"/>
+          <w:lang w:eastAsia="pt-BR"/>
+          <w14:ligatures w14:val="none"/>
+        </w:rPr>
+        <w:t>{</w:t>
+      </w:r>
+    </w:p>
+    <w:p>
+      <w:pPr>
+        <w:shd w:val="clear" w:color="auto" w:fill="1E1E1E"/>
+        <w:spacing w:after="0" w:line="405" w:lineRule="atLeast"/>
+        <w:rPr>
+          <w:rFonts w:ascii="Consolas" w:eastAsia="Times New Roman" w:hAnsi="Consolas" w:cs="Times New Roman"/>
+          <w:color w:val="D4D4D4"/>
+          <w:kern w:val="0"/>
+          <w:sz w:val="30"/>
+          <w:szCs w:val="30"/>
+          <w:lang w:eastAsia="pt-BR"/>
+          <w14:ligatures w14:val="none"/>
+        </w:rPr>
+      </w:pPr>
+      <w:r>
+        <w:rPr>
+          <w:rFonts w:ascii="Consolas" w:eastAsia="Times New Roman" w:hAnsi="Consolas" w:cs="Times New Roman"/>
+          <w:color w:val="D4D4D4"/>
+          <w:kern w:val="0"/>
+          <w:sz w:val="30"/>
+          <w:szCs w:val="30"/>
+          <w:lang w:eastAsia="pt-BR"/>
+          <w14:ligatures w14:val="none"/>
+        </w:rPr>
+        <w:t xml:space="preserve">        </w:t>
+      </w:r>
+      <w:r>
+        <w:rPr>
+          <w:rFonts w:ascii="Consolas" w:eastAsia="Times New Roman" w:hAnsi="Consolas" w:cs="Times New Roman"/>
+          <w:color w:val="C586C0"/>
+          <w:kern w:val="0"/>
+          <w:sz w:val="30"/>
+          <w:szCs w:val="30"/>
+          <w:lang w:eastAsia="pt-BR"/>
+          <w14:ligatures w14:val="none"/>
+        </w:rPr>
+        <w:t>return</w:t>
+      </w:r>
+      <w:r>
+        <w:rPr>
+          <w:rFonts w:ascii="Consolas" w:eastAsia="Times New Roman" w:hAnsi="Consolas" w:cs="Times New Roman"/>
+          <w:color w:val="D4D4D4"/>
+          <w:kern w:val="0"/>
+          <w:sz w:val="30"/>
+          <w:szCs w:val="30"/>
+          <w:lang w:eastAsia="pt-BR"/>
+          <w14:ligatures w14:val="none"/>
+        </w:rPr>
+        <w:t xml:space="preserve"> </w:t>
+      </w:r>
+      <w:r>
+        <w:rPr>
+          <w:rFonts w:ascii="Consolas" w:eastAsia="Times New Roman" w:hAnsi="Consolas" w:cs="Times New Roman"/>
+          <w:color w:val="CE9178"/>
+          <w:kern w:val="0"/>
+          <w:sz w:val="30"/>
+          <w:szCs w:val="30"/>
+          <w:lang w:eastAsia="pt-BR"/>
+          <w14:ligatures w14:val="none"/>
+        </w:rPr>
+        <w:t>'ímpar'</w:t>
+      </w:r>
+    </w:p>
+    <w:p>
+      <w:pPr>
+        <w:shd w:val="clear" w:color="auto" w:fill="1E1E1E"/>
+        <w:spacing w:after="0" w:line="405" w:lineRule="atLeast"/>
+        <w:rPr>
+          <w:rFonts w:ascii="Consolas" w:eastAsia="Times New Roman" w:hAnsi="Consolas" w:cs="Times New Roman"/>
+          <w:color w:val="D4D4D4"/>
+          <w:kern w:val="0"/>
+          <w:sz w:val="30"/>
+          <w:szCs w:val="30"/>
+          <w:lang w:eastAsia="pt-BR"/>
+          <w14:ligatures w14:val="none"/>
+        </w:rPr>
+      </w:pPr>
+      <w:r>
+        <w:rPr>
+          <w:rFonts w:ascii="Consolas" w:eastAsia="Times New Roman" w:hAnsi="Consolas" w:cs="Times New Roman"/>
+          <w:color w:val="D4D4D4"/>
+          <w:kern w:val="0"/>
+          <w:sz w:val="30"/>
+          <w:szCs w:val="30"/>
+          <w:lang w:eastAsia="pt-BR"/>
+          <w14:ligatures w14:val="none"/>
+        </w:rPr>
+        <w:t>    }</w:t>
+      </w:r>
+    </w:p>
+    <w:p>
+      <w:pPr>
+        <w:shd w:val="clear" w:color="auto" w:fill="1E1E1E"/>
+        <w:spacing w:after="0" w:line="405" w:lineRule="atLeast"/>
+        <w:rPr>
+          <w:rFonts w:ascii="Consolas" w:eastAsia="Times New Roman" w:hAnsi="Consolas" w:cs="Times New Roman"/>
+          <w:color w:val="D4D4D4"/>
+          <w:kern w:val="0"/>
+          <w:sz w:val="30"/>
+          <w:szCs w:val="30"/>
+          <w:lang w:eastAsia="pt-BR"/>
+          <w14:ligatures w14:val="none"/>
+        </w:rPr>
+      </w:pPr>
+      <w:r>
+        <w:rPr>
+          <w:rFonts w:ascii="Consolas" w:eastAsia="Times New Roman" w:hAnsi="Consolas" w:cs="Times New Roman"/>
+          <w:color w:val="D4D4D4"/>
+          <w:kern w:val="0"/>
+          <w:sz w:val="30"/>
+          <w:szCs w:val="30"/>
+          <w:lang w:eastAsia="pt-BR"/>
+          <w14:ligatures w14:val="none"/>
+        </w:rPr>
+        <w:t>}</w:t>
+      </w:r>
+    </w:p>
+    <w:p>
+      <w:pPr>
+        <w:shd w:val="clear" w:color="auto" w:fill="1E1E1E"/>
+        <w:spacing w:after="0" w:line="405" w:lineRule="atLeast"/>
+        <w:rPr>
+          <w:rFonts w:ascii="Consolas" w:eastAsia="Times New Roman" w:hAnsi="Consolas" w:cs="Times New Roman"/>
+          <w:color w:val="D4D4D4"/>
+          <w:kern w:val="0"/>
+          <w:sz w:val="30"/>
+          <w:szCs w:val="30"/>
+          <w:lang w:eastAsia="pt-BR"/>
+          <w14:ligatures w14:val="none"/>
+        </w:rPr>
+      </w:pPr>
+    </w:p>
+    <w:p>
+      <w:pPr>
+        <w:shd w:val="clear" w:color="auto" w:fill="1E1E1E"/>
+        <w:spacing w:after="0" w:line="405" w:lineRule="atLeast"/>
+        <w:rPr>
+          <w:rFonts w:ascii="Consolas" w:eastAsia="Times New Roman" w:hAnsi="Consolas" w:cs="Times New Roman"/>
+          <w:color w:val="D4D4D4"/>
+          <w:kern w:val="0"/>
+          <w:sz w:val="30"/>
+          <w:szCs w:val="30"/>
+          <w:lang w:eastAsia="pt-BR"/>
+          <w14:ligatures w14:val="none"/>
+        </w:rPr>
+      </w:pPr>
+      <w:r>
+        <w:rPr>
+          <w:rFonts w:ascii="Consolas" w:eastAsia="Times New Roman" w:hAnsi="Consolas" w:cs="Times New Roman"/>
+          <w:color w:val="C586C0"/>
+          <w:kern w:val="0"/>
+          <w:sz w:val="30"/>
+          <w:szCs w:val="30"/>
+          <w:lang w:eastAsia="pt-BR"/>
+          <w14:ligatures w14:val="none"/>
+        </w:rPr>
+        <w:t>for</w:t>
+      </w:r>
+      <w:r>
+        <w:rPr>
+          <w:rFonts w:ascii="Consolas" w:eastAsia="Times New Roman" w:hAnsi="Consolas" w:cs="Times New Roman"/>
+          <w:color w:val="D4D4D4"/>
+          <w:kern w:val="0"/>
+          <w:sz w:val="30"/>
+          <w:szCs w:val="30"/>
+          <w:lang w:eastAsia="pt-BR"/>
+          <w14:ligatures w14:val="none"/>
+        </w:rPr>
+        <w:t xml:space="preserve"> (</w:t>
+      </w:r>
+      <w:r>
+        <w:rPr>
+          <w:rFonts w:ascii="Consolas" w:eastAsia="Times New Roman" w:hAnsi="Consolas" w:cs="Times New Roman"/>
+          <w:color w:val="569CD6"/>
+          <w:kern w:val="0"/>
+          <w:sz w:val="30"/>
+          <w:szCs w:val="30"/>
+          <w:lang w:eastAsia="pt-BR"/>
+          <w14:ligatures w14:val="none"/>
+        </w:rPr>
+        <w:t>let</w:t>
+      </w:r>
+      <w:r>
+        <w:rPr>
+          <w:rFonts w:ascii="Consolas" w:eastAsia="Times New Roman" w:hAnsi="Consolas" w:cs="Times New Roman"/>
+          <w:color w:val="D4D4D4"/>
+          <w:kern w:val="0"/>
+          <w:sz w:val="30"/>
+          <w:szCs w:val="30"/>
+          <w:lang w:eastAsia="pt-BR"/>
+          <w14:ligatures w14:val="none"/>
+        </w:rPr>
+        <w:t xml:space="preserve"> </w:t>
+      </w:r>
+      <w:r>
+        <w:rPr>
+          <w:rFonts w:ascii="Consolas" w:eastAsia="Times New Roman" w:hAnsi="Consolas" w:cs="Times New Roman"/>
+          <w:color w:val="9CDCFE"/>
+          <w:kern w:val="0"/>
+          <w:sz w:val="30"/>
+          <w:szCs w:val="30"/>
+          <w:lang w:eastAsia="pt-BR"/>
+          <w14:ligatures w14:val="none"/>
+        </w:rPr>
+        <w:t>i</w:t>
+      </w:r>
+      <w:r>
+        <w:rPr>
+          <w:rFonts w:ascii="Consolas" w:eastAsia="Times New Roman" w:hAnsi="Consolas" w:cs="Times New Roman"/>
+          <w:color w:val="D4D4D4"/>
+          <w:kern w:val="0"/>
+          <w:sz w:val="30"/>
+          <w:szCs w:val="30"/>
+          <w:lang w:eastAsia="pt-BR"/>
+          <w14:ligatures w14:val="none"/>
+        </w:rPr>
+        <w:t xml:space="preserve"> = </w:t>
+      </w:r>
+      <w:r>
+        <w:rPr>
+          <w:rFonts w:ascii="Consolas" w:eastAsia="Times New Roman" w:hAnsi="Consolas" w:cs="Times New Roman"/>
+          <w:color w:val="B5CEA8"/>
+          <w:kern w:val="0"/>
+          <w:sz w:val="30"/>
+          <w:szCs w:val="30"/>
+          <w:lang w:eastAsia="pt-BR"/>
+          <w14:ligatures w14:val="none"/>
+        </w:rPr>
+        <w:t>0</w:t>
+      </w:r>
+      <w:r>
+        <w:rPr>
+          <w:rFonts w:ascii="Consolas" w:eastAsia="Times New Roman" w:hAnsi="Consolas" w:cs="Times New Roman"/>
+          <w:color w:val="D4D4D4"/>
+          <w:kern w:val="0"/>
+          <w:sz w:val="30"/>
+          <w:szCs w:val="30"/>
+          <w:lang w:eastAsia="pt-BR"/>
+          <w14:ligatures w14:val="none"/>
+        </w:rPr>
+        <w:t xml:space="preserve">; </w:t>
+      </w:r>
+      <w:r>
+        <w:rPr>
+          <w:rFonts w:ascii="Consolas" w:eastAsia="Times New Roman" w:hAnsi="Consolas" w:cs="Times New Roman"/>
+          <w:color w:val="9CDCFE"/>
+          <w:kern w:val="0"/>
+          <w:sz w:val="30"/>
+          <w:szCs w:val="30"/>
+          <w:lang w:eastAsia="pt-BR"/>
+          <w14:ligatures w14:val="none"/>
+        </w:rPr>
+        <w:t>i</w:t>
+      </w:r>
+      <w:r>
+        <w:rPr>
+          <w:rFonts w:ascii="Consolas" w:eastAsia="Times New Roman" w:hAnsi="Consolas" w:cs="Times New Roman"/>
+          <w:color w:val="D4D4D4"/>
+          <w:kern w:val="0"/>
+          <w:sz w:val="30"/>
+          <w:szCs w:val="30"/>
+          <w:lang w:eastAsia="pt-BR"/>
+          <w14:ligatures w14:val="none"/>
+        </w:rPr>
+        <w:t xml:space="preserve"> &lt;= </w:t>
+      </w:r>
+      <w:r>
+        <w:rPr>
+          <w:rFonts w:ascii="Consolas" w:eastAsia="Times New Roman" w:hAnsi="Consolas" w:cs="Times New Roman"/>
+          <w:color w:val="B5CEA8"/>
+          <w:kern w:val="0"/>
+          <w:sz w:val="30"/>
+          <w:szCs w:val="30"/>
+          <w:lang w:eastAsia="pt-BR"/>
+          <w14:ligatures w14:val="none"/>
+        </w:rPr>
+        <w:t>10</w:t>
+      </w:r>
+      <w:r>
+        <w:rPr>
+          <w:rFonts w:ascii="Consolas" w:eastAsia="Times New Roman" w:hAnsi="Consolas" w:cs="Times New Roman"/>
+          <w:color w:val="D4D4D4"/>
+          <w:kern w:val="0"/>
+          <w:sz w:val="30"/>
+          <w:szCs w:val="30"/>
+          <w:lang w:eastAsia="pt-BR"/>
+          <w14:ligatures w14:val="none"/>
+        </w:rPr>
+        <w:t xml:space="preserve">; </w:t>
+      </w:r>
+      <w:r>
+        <w:rPr>
+          <w:rFonts w:ascii="Consolas" w:eastAsia="Times New Roman" w:hAnsi="Consolas" w:cs="Times New Roman"/>
+          <w:color w:val="9CDCFE"/>
+          <w:kern w:val="0"/>
+          <w:sz w:val="30"/>
+          <w:szCs w:val="30"/>
+          <w:lang w:eastAsia="pt-BR"/>
+          <w14:ligatures w14:val="none"/>
+        </w:rPr>
+        <w:t>i</w:t>
+      </w:r>
+      <w:r>
+        <w:rPr>
+          <w:rFonts w:ascii="Consolas" w:eastAsia="Times New Roman" w:hAnsi="Consolas" w:cs="Times New Roman"/>
+          <w:color w:val="D4D4D4"/>
+          <w:kern w:val="0"/>
+          <w:sz w:val="30"/>
+          <w:szCs w:val="30"/>
+          <w:lang w:eastAsia="pt-BR"/>
+          <w14:ligatures w14:val="none"/>
+        </w:rPr>
+        <w:t>++) {</w:t>
+      </w:r>
+    </w:p>
+    <w:p>
+      <w:pPr>
+        <w:shd w:val="clear" w:color="auto" w:fill="1E1E1E"/>
+        <w:spacing w:after="0" w:line="405" w:lineRule="atLeast"/>
+        <w:rPr>
+          <w:rFonts w:ascii="Consolas" w:eastAsia="Times New Roman" w:hAnsi="Consolas" w:cs="Times New Roman"/>
+          <w:color w:val="D4D4D4"/>
+          <w:kern w:val="0"/>
+          <w:sz w:val="30"/>
+          <w:szCs w:val="30"/>
+          <w:lang w:eastAsia="pt-BR"/>
+          <w14:ligatures w14:val="none"/>
+        </w:rPr>
+      </w:pPr>
+      <w:r>
+        <w:rPr>
+          <w:rFonts w:ascii="Consolas" w:eastAsia="Times New Roman" w:hAnsi="Consolas" w:cs="Times New Roman"/>
+          <w:color w:val="D4D4D4"/>
+          <w:kern w:val="0"/>
+          <w:sz w:val="30"/>
+          <w:szCs w:val="30"/>
+          <w:lang w:eastAsia="pt-BR"/>
+          <w14:ligatures w14:val="none"/>
+        </w:rPr>
+        <w:t xml:space="preserve">    </w:t>
+      </w:r>
+      <w:r>
+        <w:rPr>
+          <w:rFonts w:ascii="Consolas" w:eastAsia="Times New Roman" w:hAnsi="Consolas" w:cs="Times New Roman"/>
+          <w:color w:val="9CDCFE"/>
+          <w:kern w:val="0"/>
+          <w:sz w:val="30"/>
+          <w:szCs w:val="30"/>
+          <w:lang w:eastAsia="pt-BR"/>
+          <w14:ligatures w14:val="none"/>
+        </w:rPr>
+        <w:t>console</w:t>
+      </w:r>
+      <w:r>
+        <w:rPr>
+          <w:rFonts w:ascii="Consolas" w:eastAsia="Times New Roman" w:hAnsi="Consolas" w:cs="Times New Roman"/>
+          <w:color w:val="D4D4D4"/>
+          <w:kern w:val="0"/>
+          <w:sz w:val="30"/>
+          <w:szCs w:val="30"/>
+          <w:lang w:eastAsia="pt-BR"/>
+          <w14:ligatures w14:val="none"/>
+        </w:rPr>
+        <w:t>.</w:t>
+      </w:r>
+      <w:r>
+        <w:rPr>
+          <w:rFonts w:ascii="Consolas" w:eastAsia="Times New Roman" w:hAnsi="Consolas" w:cs="Times New Roman"/>
+          <w:color w:val="DCDCAA"/>
+          <w:kern w:val="0"/>
+          <w:sz w:val="30"/>
+          <w:szCs w:val="30"/>
+          <w:lang w:eastAsia="pt-BR"/>
+          <w14:ligatures w14:val="none"/>
+        </w:rPr>
+        <w:t>log</w:t>
+      </w:r>
+      <w:r>
+        <w:rPr>
+          <w:rFonts w:ascii="Consolas" w:eastAsia="Times New Roman" w:hAnsi="Consolas" w:cs="Times New Roman"/>
+          <w:color w:val="D4D4D4"/>
+          <w:kern w:val="0"/>
+          <w:sz w:val="30"/>
+          <w:szCs w:val="30"/>
+          <w:lang w:eastAsia="pt-BR"/>
+          <w14:ligatures w14:val="none"/>
+        </w:rPr>
+        <w:t>(</w:t>
+      </w:r>
+      <w:r>
+        <w:rPr>
+          <w:rFonts w:ascii="Consolas" w:eastAsia="Times New Roman" w:hAnsi="Consolas" w:cs="Times New Roman"/>
+          <w:color w:val="9CDCFE"/>
+          <w:kern w:val="0"/>
+          <w:sz w:val="30"/>
+          <w:szCs w:val="30"/>
+          <w:lang w:eastAsia="pt-BR"/>
+          <w14:ligatures w14:val="none"/>
+        </w:rPr>
+        <w:t>i</w:t>
+      </w:r>
+      <w:r>
+        <w:rPr>
+          <w:rFonts w:ascii="Consolas" w:eastAsia="Times New Roman" w:hAnsi="Consolas" w:cs="Times New Roman"/>
+          <w:color w:val="D4D4D4"/>
+          <w:kern w:val="0"/>
+          <w:sz w:val="30"/>
+          <w:szCs w:val="30"/>
+          <w:lang w:eastAsia="pt-BR"/>
+          <w14:ligatures w14:val="none"/>
+        </w:rPr>
+        <w:t xml:space="preserve"> + </w:t>
+      </w:r>
+      <w:r>
+        <w:rPr>
+          <w:rFonts w:ascii="Consolas" w:eastAsia="Times New Roman" w:hAnsi="Consolas" w:cs="Times New Roman"/>
+          <w:color w:val="CE9178"/>
+          <w:kern w:val="0"/>
+          <w:sz w:val="30"/>
+          <w:szCs w:val="30"/>
+          <w:lang w:eastAsia="pt-BR"/>
+          <w14:ligatures w14:val="none"/>
+        </w:rPr>
+        <w:t>' '</w:t>
+      </w:r>
+      <w:r>
+        <w:rPr>
+          <w:rFonts w:ascii="Consolas" w:eastAsia="Times New Roman" w:hAnsi="Consolas" w:cs="Times New Roman"/>
+          <w:color w:val="D4D4D4"/>
+          <w:kern w:val="0"/>
+          <w:sz w:val="30"/>
+          <w:szCs w:val="30"/>
+          <w:lang w:eastAsia="pt-BR"/>
+          <w14:ligatures w14:val="none"/>
+        </w:rPr>
+        <w:t xml:space="preserve"> + </w:t>
+      </w:r>
+      <w:r>
+        <w:rPr>
+          <w:rFonts w:ascii="Consolas" w:eastAsia="Times New Roman" w:hAnsi="Consolas" w:cs="Times New Roman"/>
+          <w:color w:val="DCDCAA"/>
+          <w:kern w:val="0"/>
+          <w:sz w:val="30"/>
+          <w:szCs w:val="30"/>
+          <w:lang w:eastAsia="pt-BR"/>
+          <w14:ligatures w14:val="none"/>
+        </w:rPr>
+        <w:t>v</w:t>
+      </w:r>
+      <w:r>
+        <w:rPr>
+          <w:rFonts w:ascii="Consolas" w:eastAsia="Times New Roman" w:hAnsi="Consolas" w:cs="Times New Roman"/>
+          <w:color w:val="D4D4D4"/>
+          <w:kern w:val="0"/>
+          <w:sz w:val="30"/>
+          <w:szCs w:val="30"/>
+          <w:lang w:eastAsia="pt-BR"/>
+          <w14:ligatures w14:val="none"/>
+        </w:rPr>
+        <w:t>(</w:t>
+      </w:r>
+      <w:r>
+        <w:rPr>
+          <w:rFonts w:ascii="Consolas" w:eastAsia="Times New Roman" w:hAnsi="Consolas" w:cs="Times New Roman"/>
+          <w:color w:val="9CDCFE"/>
+          <w:kern w:val="0"/>
+          <w:sz w:val="30"/>
+          <w:szCs w:val="30"/>
+          <w:lang w:eastAsia="pt-BR"/>
+          <w14:ligatures w14:val="none"/>
+        </w:rPr>
+        <w:t>i</w:t>
+      </w:r>
+      <w:r>
+        <w:rPr>
+          <w:rFonts w:ascii="Consolas" w:eastAsia="Times New Roman" w:hAnsi="Consolas" w:cs="Times New Roman"/>
+          <w:color w:val="D4D4D4"/>
+          <w:kern w:val="0"/>
+          <w:sz w:val="30"/>
+          <w:szCs w:val="30"/>
+          <w:lang w:eastAsia="pt-BR"/>
+          <w14:ligatures w14:val="none"/>
+        </w:rPr>
+        <w:t>))</w:t>
+      </w:r>
+    </w:p>
+    <w:p>
+      <w:pPr>
+        <w:shd w:val="clear" w:color="auto" w:fill="1E1E1E"/>
+        <w:spacing w:after="0" w:line="405" w:lineRule="atLeast"/>
+        <w:rPr>
+          <w:rFonts w:ascii="Consolas" w:eastAsia="Times New Roman" w:hAnsi="Consolas" w:cs="Times New Roman"/>
+          <w:color w:val="D4D4D4"/>
+          <w:kern w:val="0"/>
+          <w:sz w:val="30"/>
+          <w:szCs w:val="30"/>
+          <w:lang w:eastAsia="pt-BR"/>
+          <w14:ligatures w14:val="none"/>
+        </w:rPr>
+      </w:pPr>
+      <w:r>
+        <w:rPr>
+          <w:rFonts w:ascii="Consolas" w:eastAsia="Times New Roman" w:hAnsi="Consolas" w:cs="Times New Roman"/>
+          <w:color w:val="D4D4D4"/>
+          <w:kern w:val="0"/>
+          <w:sz w:val="30"/>
+          <w:szCs w:val="30"/>
+          <w:lang w:eastAsia="pt-BR"/>
+          <w14:ligatures w14:val="none"/>
+        </w:rPr>
+        <w:t>}</w:t>
+      </w:r>
+    </w:p>
+    <w:p>
+      <w:pPr>
+        <w:shd w:val="clear" w:color="auto" w:fill="1E1E1E"/>
+        <w:spacing w:after="0" w:line="405" w:lineRule="atLeast"/>
+        <w:rPr>
+          <w:rFonts w:ascii="Consolas" w:eastAsia="Times New Roman" w:hAnsi="Consolas" w:cs="Times New Roman"/>
+          <w:color w:val="D4D4D4"/>
+          <w:kern w:val="0"/>
+          <w:sz w:val="30"/>
+          <w:szCs w:val="30"/>
+          <w:lang w:eastAsia="pt-BR"/>
+          <w14:ligatures w14:val="none"/>
+        </w:rPr>
+      </w:pPr>
+    </w:p>
     <w:p/>
+    <w:p>
+      <w:r>
+        <w:t>Objeto em JS</w:t>
+      </w:r>
+    </w:p>
+    <w:p>
+      <w:pPr>
+        <w:shd w:val="clear" w:color="auto" w:fill="1E1E1E"/>
+        <w:spacing w:after="0" w:line="405" w:lineRule="atLeast"/>
+        <w:rPr>
+          <w:rFonts w:ascii="Consolas" w:eastAsia="Times New Roman" w:hAnsi="Consolas" w:cs="Times New Roman"/>
+          <w:color w:val="D4D4D4"/>
+          <w:kern w:val="0"/>
+          <w:sz w:val="30"/>
+          <w:szCs w:val="30"/>
+          <w:lang w:eastAsia="pt-BR"/>
+          <w14:ligatures w14:val="none"/>
+        </w:rPr>
+      </w:pPr>
+      <w:r>
+        <w:rPr>
+          <w:rFonts w:ascii="Consolas" w:eastAsia="Times New Roman" w:hAnsi="Consolas" w:cs="Times New Roman"/>
+          <w:color w:val="569CD6"/>
+          <w:kern w:val="0"/>
+          <w:sz w:val="30"/>
+          <w:szCs w:val="30"/>
+          <w:lang w:eastAsia="pt-BR"/>
+          <w14:ligatures w14:val="none"/>
+        </w:rPr>
+        <w:t>let</w:t>
+      </w:r>
+      <w:r>
+        <w:rPr>
+          <w:rFonts w:ascii="Consolas" w:eastAsia="Times New Roman" w:hAnsi="Consolas" w:cs="Times New Roman"/>
+          <w:color w:val="D4D4D4"/>
+          <w:kern w:val="0"/>
+          <w:sz w:val="30"/>
+          <w:szCs w:val="30"/>
+          <w:lang w:eastAsia="pt-BR"/>
+          <w14:ligatures w14:val="none"/>
+        </w:rPr>
+        <w:t xml:space="preserve"> </w:t>
+      </w:r>
+      <w:r>
+        <w:rPr>
+          <w:rFonts w:ascii="Consolas" w:eastAsia="Times New Roman" w:hAnsi="Consolas" w:cs="Times New Roman"/>
+          <w:color w:val="9CDCFE"/>
+          <w:kern w:val="0"/>
+          <w:sz w:val="30"/>
+          <w:szCs w:val="30"/>
+          <w:lang w:eastAsia="pt-BR"/>
+          <w14:ligatures w14:val="none"/>
+        </w:rPr>
+        <w:t>pessoa</w:t>
+      </w:r>
+      <w:r>
+        <w:rPr>
+          <w:rFonts w:ascii="Consolas" w:eastAsia="Times New Roman" w:hAnsi="Consolas" w:cs="Times New Roman"/>
+          <w:color w:val="D4D4D4"/>
+          <w:kern w:val="0"/>
+          <w:sz w:val="30"/>
+          <w:szCs w:val="30"/>
+          <w:lang w:eastAsia="pt-BR"/>
+          <w14:ligatures w14:val="none"/>
+        </w:rPr>
+        <w:t xml:space="preserve"> = {</w:t>
+      </w:r>
+    </w:p>
+    <w:p>
+      <w:pPr>
+        <w:shd w:val="clear" w:color="auto" w:fill="1E1E1E"/>
+        <w:spacing w:after="0" w:line="405" w:lineRule="atLeast"/>
+        <w:rPr>
+          <w:rFonts w:ascii="Consolas" w:eastAsia="Times New Roman" w:hAnsi="Consolas" w:cs="Times New Roman"/>
+          <w:color w:val="D4D4D4"/>
+          <w:kern w:val="0"/>
+          <w:sz w:val="30"/>
+          <w:szCs w:val="30"/>
+          <w:lang w:eastAsia="pt-BR"/>
+          <w14:ligatures w14:val="none"/>
+        </w:rPr>
+      </w:pPr>
+      <w:r>
+        <w:rPr>
+          <w:rFonts w:ascii="Consolas" w:eastAsia="Times New Roman" w:hAnsi="Consolas" w:cs="Times New Roman"/>
+          <w:color w:val="D4D4D4"/>
+          <w:kern w:val="0"/>
+          <w:sz w:val="30"/>
+          <w:szCs w:val="30"/>
+          <w:lang w:eastAsia="pt-BR"/>
+          <w14:ligatures w14:val="none"/>
+        </w:rPr>
+        <w:t xml:space="preserve">    </w:t>
+      </w:r>
+      <w:r>
+        <w:rPr>
+          <w:rFonts w:ascii="Consolas" w:eastAsia="Times New Roman" w:hAnsi="Consolas" w:cs="Times New Roman"/>
+          <w:color w:val="9CDCFE"/>
+          <w:kern w:val="0"/>
+          <w:sz w:val="30"/>
+          <w:szCs w:val="30"/>
+          <w:lang w:eastAsia="pt-BR"/>
+          <w14:ligatures w14:val="none"/>
+        </w:rPr>
+        <w:t>nome:</w:t>
+      </w:r>
+      <w:r>
+        <w:rPr>
+          <w:rFonts w:ascii="Consolas" w:eastAsia="Times New Roman" w:hAnsi="Consolas" w:cs="Times New Roman"/>
+          <w:color w:val="D4D4D4"/>
+          <w:kern w:val="0"/>
+          <w:sz w:val="30"/>
+          <w:szCs w:val="30"/>
+          <w:lang w:eastAsia="pt-BR"/>
+          <w14:ligatures w14:val="none"/>
+        </w:rPr>
+        <w:t xml:space="preserve"> </w:t>
+      </w:r>
+      <w:r>
+        <w:rPr>
+          <w:rFonts w:ascii="Consolas" w:eastAsia="Times New Roman" w:hAnsi="Consolas" w:cs="Times New Roman"/>
+          <w:color w:val="CE9178"/>
+          <w:kern w:val="0"/>
+          <w:sz w:val="30"/>
+          <w:szCs w:val="30"/>
+          <w:lang w:eastAsia="pt-BR"/>
+          <w14:ligatures w14:val="none"/>
+        </w:rPr>
+        <w:t>'Ketlyn'</w:t>
+      </w:r>
+      <w:r>
+        <w:rPr>
+          <w:rFonts w:ascii="Consolas" w:eastAsia="Times New Roman" w:hAnsi="Consolas" w:cs="Times New Roman"/>
+          <w:color w:val="D4D4D4"/>
+          <w:kern w:val="0"/>
+          <w:sz w:val="30"/>
+          <w:szCs w:val="30"/>
+          <w:lang w:eastAsia="pt-BR"/>
+          <w14:ligatures w14:val="none"/>
+        </w:rPr>
+        <w:t xml:space="preserve">, </w:t>
+      </w:r>
+    </w:p>
+    <w:p>
+      <w:pPr>
+        <w:shd w:val="clear" w:color="auto" w:fill="1E1E1E"/>
+        <w:spacing w:after="0" w:line="405" w:lineRule="atLeast"/>
+        <w:rPr>
+          <w:rFonts w:ascii="Consolas" w:eastAsia="Times New Roman" w:hAnsi="Consolas" w:cs="Times New Roman"/>
+          <w:color w:val="D4D4D4"/>
+          <w:kern w:val="0"/>
+          <w:sz w:val="30"/>
+          <w:szCs w:val="30"/>
+          <w:lang w:eastAsia="pt-BR"/>
+          <w14:ligatures w14:val="none"/>
+        </w:rPr>
+      </w:pPr>
+      <w:r>
+        <w:rPr>
+          <w:rFonts w:ascii="Consolas" w:eastAsia="Times New Roman" w:hAnsi="Consolas" w:cs="Times New Roman"/>
+          <w:color w:val="D4D4D4"/>
+          <w:kern w:val="0"/>
+          <w:sz w:val="30"/>
+          <w:szCs w:val="30"/>
+          <w:lang w:eastAsia="pt-BR"/>
+          <w14:ligatures w14:val="none"/>
+        </w:rPr>
+        <w:t xml:space="preserve">    </w:t>
+      </w:r>
+      <w:r>
+        <w:rPr>
+          <w:rFonts w:ascii="Consolas" w:eastAsia="Times New Roman" w:hAnsi="Consolas" w:cs="Times New Roman"/>
+          <w:color w:val="9CDCFE"/>
+          <w:kern w:val="0"/>
+          <w:sz w:val="30"/>
+          <w:szCs w:val="30"/>
+          <w:lang w:eastAsia="pt-BR"/>
+          <w14:ligatures w14:val="none"/>
+        </w:rPr>
+        <w:t>sexo:</w:t>
+      </w:r>
+      <w:r>
+        <w:rPr>
+          <w:rFonts w:ascii="Consolas" w:eastAsia="Times New Roman" w:hAnsi="Consolas" w:cs="Times New Roman"/>
+          <w:color w:val="D4D4D4"/>
+          <w:kern w:val="0"/>
+          <w:sz w:val="30"/>
+          <w:szCs w:val="30"/>
+          <w:lang w:eastAsia="pt-BR"/>
+          <w14:ligatures w14:val="none"/>
+        </w:rPr>
+        <w:t xml:space="preserve"> </w:t>
+      </w:r>
+      <w:r>
+        <w:rPr>
+          <w:rFonts w:ascii="Consolas" w:eastAsia="Times New Roman" w:hAnsi="Consolas" w:cs="Times New Roman"/>
+          <w:color w:val="CE9178"/>
+          <w:kern w:val="0"/>
+          <w:sz w:val="30"/>
+          <w:szCs w:val="30"/>
+          <w:lang w:eastAsia="pt-BR"/>
+          <w14:ligatures w14:val="none"/>
+        </w:rPr>
+        <w:t>'F'</w:t>
+      </w:r>
+      <w:r>
+        <w:rPr>
+          <w:rFonts w:ascii="Consolas" w:eastAsia="Times New Roman" w:hAnsi="Consolas" w:cs="Times New Roman"/>
+          <w:color w:val="D4D4D4"/>
+          <w:kern w:val="0"/>
+          <w:sz w:val="30"/>
+          <w:szCs w:val="30"/>
+          <w:lang w:eastAsia="pt-BR"/>
+          <w14:ligatures w14:val="none"/>
+        </w:rPr>
+        <w:t xml:space="preserve">, </w:t>
+      </w:r>
+    </w:p>
+    <w:p>
+      <w:pPr>
+        <w:shd w:val="clear" w:color="auto" w:fill="1E1E1E"/>
+        <w:spacing w:after="0" w:line="405" w:lineRule="atLeast"/>
+        <w:rPr>
+          <w:rFonts w:ascii="Consolas" w:eastAsia="Times New Roman" w:hAnsi="Consolas" w:cs="Times New Roman"/>
+          <w:color w:val="D4D4D4"/>
+          <w:kern w:val="0"/>
+          <w:sz w:val="30"/>
+          <w:szCs w:val="30"/>
+          <w:lang w:eastAsia="pt-BR"/>
+          <w14:ligatures w14:val="none"/>
+        </w:rPr>
+      </w:pPr>
+      <w:r>
+        <w:rPr>
+          <w:rFonts w:ascii="Consolas" w:eastAsia="Times New Roman" w:hAnsi="Consolas" w:cs="Times New Roman"/>
+          <w:color w:val="D4D4D4"/>
+          <w:kern w:val="0"/>
+          <w:sz w:val="30"/>
+          <w:szCs w:val="30"/>
+          <w:lang w:eastAsia="pt-BR"/>
+          <w14:ligatures w14:val="none"/>
+        </w:rPr>
+        <w:t xml:space="preserve">    </w:t>
+      </w:r>
+      <w:r>
+        <w:rPr>
+          <w:rFonts w:ascii="Consolas" w:eastAsia="Times New Roman" w:hAnsi="Consolas" w:cs="Times New Roman"/>
+          <w:color w:val="9CDCFE"/>
+          <w:kern w:val="0"/>
+          <w:sz w:val="30"/>
+          <w:szCs w:val="30"/>
+          <w:lang w:eastAsia="pt-BR"/>
+          <w14:ligatures w14:val="none"/>
+        </w:rPr>
+        <w:t>idade:</w:t>
+      </w:r>
+      <w:r>
+        <w:rPr>
+          <w:rFonts w:ascii="Consolas" w:eastAsia="Times New Roman" w:hAnsi="Consolas" w:cs="Times New Roman"/>
+          <w:color w:val="D4D4D4"/>
+          <w:kern w:val="0"/>
+          <w:sz w:val="30"/>
+          <w:szCs w:val="30"/>
+          <w:lang w:eastAsia="pt-BR"/>
+          <w14:ligatures w14:val="none"/>
+        </w:rPr>
+        <w:t xml:space="preserve"> </w:t>
+      </w:r>
+      <w:r>
+        <w:rPr>
+          <w:rFonts w:ascii="Consolas" w:eastAsia="Times New Roman" w:hAnsi="Consolas" w:cs="Times New Roman"/>
+          <w:color w:val="B5CEA8"/>
+          <w:kern w:val="0"/>
+          <w:sz w:val="30"/>
+          <w:szCs w:val="30"/>
+          <w:lang w:eastAsia="pt-BR"/>
+          <w14:ligatures w14:val="none"/>
+        </w:rPr>
+        <w:t>20</w:t>
+      </w:r>
+      <w:r>
+        <w:rPr>
+          <w:rFonts w:ascii="Consolas" w:eastAsia="Times New Roman" w:hAnsi="Consolas" w:cs="Times New Roman"/>
+          <w:color w:val="D4D4D4"/>
+          <w:kern w:val="0"/>
+          <w:sz w:val="30"/>
+          <w:szCs w:val="30"/>
+          <w:lang w:eastAsia="pt-BR"/>
+          <w14:ligatures w14:val="none"/>
+        </w:rPr>
+        <w:t>,</w:t>
+      </w:r>
+    </w:p>
+    <w:p>
+      <w:pPr>
+        <w:shd w:val="clear" w:color="auto" w:fill="1E1E1E"/>
+        <w:spacing w:after="0" w:line="405" w:lineRule="atLeast"/>
+        <w:rPr>
+          <w:rFonts w:ascii="Consolas" w:eastAsia="Times New Roman" w:hAnsi="Consolas" w:cs="Times New Roman"/>
+          <w:color w:val="D4D4D4"/>
+          <w:kern w:val="0"/>
+          <w:sz w:val="30"/>
+          <w:szCs w:val="30"/>
+          <w:lang w:eastAsia="pt-BR"/>
+          <w14:ligatures w14:val="none"/>
+        </w:rPr>
+      </w:pPr>
+      <w:r>
+        <w:rPr>
+          <w:rFonts w:ascii="Consolas" w:eastAsia="Times New Roman" w:hAnsi="Consolas" w:cs="Times New Roman"/>
+          <w:color w:val="D4D4D4"/>
+          <w:kern w:val="0"/>
+          <w:sz w:val="30"/>
+          <w:szCs w:val="30"/>
+          <w:lang w:eastAsia="pt-BR"/>
+          <w14:ligatures w14:val="none"/>
+        </w:rPr>
+        <w:t xml:space="preserve">    </w:t>
+      </w:r>
+      <w:r>
+        <w:rPr>
+          <w:rFonts w:ascii="Consolas" w:eastAsia="Times New Roman" w:hAnsi="Consolas" w:cs="Times New Roman"/>
+          <w:color w:val="DCDCAA"/>
+          <w:kern w:val="0"/>
+          <w:sz w:val="30"/>
+          <w:szCs w:val="30"/>
+          <w:lang w:eastAsia="pt-BR"/>
+          <w14:ligatures w14:val="none"/>
+        </w:rPr>
+        <w:t>aniversario</w:t>
+      </w:r>
+      <w:r>
+        <w:rPr>
+          <w:rFonts w:ascii="Consolas" w:eastAsia="Times New Roman" w:hAnsi="Consolas" w:cs="Times New Roman"/>
+          <w:color w:val="D4D4D4"/>
+          <w:kern w:val="0"/>
+          <w:sz w:val="30"/>
+          <w:szCs w:val="30"/>
+          <w:lang w:eastAsia="pt-BR"/>
+          <w14:ligatures w14:val="none"/>
+        </w:rPr>
+        <w:t>(){</w:t>
+      </w:r>
+    </w:p>
+    <w:p>
+      <w:pPr>
+        <w:shd w:val="clear" w:color="auto" w:fill="1E1E1E"/>
+        <w:spacing w:after="0" w:line="405" w:lineRule="atLeast"/>
+        <w:rPr>
+          <w:rFonts w:ascii="Consolas" w:eastAsia="Times New Roman" w:hAnsi="Consolas" w:cs="Times New Roman"/>
+          <w:color w:val="D4D4D4"/>
+          <w:kern w:val="0"/>
+          <w:sz w:val="30"/>
+          <w:szCs w:val="30"/>
+          <w:lang w:eastAsia="pt-BR"/>
+          <w14:ligatures w14:val="none"/>
+        </w:rPr>
+      </w:pPr>
+      <w:r>
+        <w:rPr>
+          <w:rFonts w:ascii="Consolas" w:eastAsia="Times New Roman" w:hAnsi="Consolas" w:cs="Times New Roman"/>
+          <w:color w:val="D4D4D4"/>
+          <w:kern w:val="0"/>
+          <w:sz w:val="30"/>
+          <w:szCs w:val="30"/>
+          <w:lang w:eastAsia="pt-BR"/>
+          <w14:ligatures w14:val="none"/>
+        </w:rPr>
+        <w:t xml:space="preserve">        </w:t>
+      </w:r>
+      <w:r>
+        <w:rPr>
+          <w:rFonts w:ascii="Consolas" w:eastAsia="Times New Roman" w:hAnsi="Consolas" w:cs="Times New Roman"/>
+          <w:color w:val="569CD6"/>
+          <w:kern w:val="0"/>
+          <w:sz w:val="30"/>
+          <w:szCs w:val="30"/>
+          <w:lang w:eastAsia="pt-BR"/>
+          <w14:ligatures w14:val="none"/>
+        </w:rPr>
+        <w:t>this</w:t>
+      </w:r>
+      <w:r>
+        <w:rPr>
+          <w:rFonts w:ascii="Consolas" w:eastAsia="Times New Roman" w:hAnsi="Consolas" w:cs="Times New Roman"/>
+          <w:color w:val="D4D4D4"/>
+          <w:kern w:val="0"/>
+          <w:sz w:val="30"/>
+          <w:szCs w:val="30"/>
+          <w:lang w:eastAsia="pt-BR"/>
+          <w14:ligatures w14:val="none"/>
+        </w:rPr>
+        <w:t>.</w:t>
+      </w:r>
+      <w:r>
+        <w:rPr>
+          <w:rFonts w:ascii="Consolas" w:eastAsia="Times New Roman" w:hAnsi="Consolas" w:cs="Times New Roman"/>
+          <w:color w:val="9CDCFE"/>
+          <w:kern w:val="0"/>
+          <w:sz w:val="30"/>
+          <w:szCs w:val="30"/>
+          <w:lang w:eastAsia="pt-BR"/>
+          <w14:ligatures w14:val="none"/>
+        </w:rPr>
+        <w:t>idade</w:t>
+      </w:r>
+      <w:r>
+        <w:rPr>
+          <w:rFonts w:ascii="Consolas" w:eastAsia="Times New Roman" w:hAnsi="Consolas" w:cs="Times New Roman"/>
+          <w:color w:val="D4D4D4"/>
+          <w:kern w:val="0"/>
+          <w:sz w:val="30"/>
+          <w:szCs w:val="30"/>
+          <w:lang w:eastAsia="pt-BR"/>
+          <w14:ligatures w14:val="none"/>
+        </w:rPr>
+        <w:t>++</w:t>
+      </w:r>
+    </w:p>
+    <w:p>
+      <w:pPr>
+        <w:shd w:val="clear" w:color="auto" w:fill="1E1E1E"/>
+        <w:spacing w:after="0" w:line="405" w:lineRule="atLeast"/>
+        <w:rPr>
+          <w:rFonts w:ascii="Consolas" w:eastAsia="Times New Roman" w:hAnsi="Consolas" w:cs="Times New Roman"/>
+          <w:color w:val="D4D4D4"/>
+          <w:kern w:val="0"/>
+          <w:sz w:val="30"/>
+          <w:szCs w:val="30"/>
+          <w:lang w:eastAsia="pt-BR"/>
+          <w14:ligatures w14:val="none"/>
+        </w:rPr>
+      </w:pPr>
+      <w:r>
+        <w:rPr>
+          <w:rFonts w:ascii="Consolas" w:eastAsia="Times New Roman" w:hAnsi="Consolas" w:cs="Times New Roman"/>
+          <w:color w:val="D4D4D4"/>
+          <w:kern w:val="0"/>
+          <w:sz w:val="30"/>
+          <w:szCs w:val="30"/>
+          <w:lang w:eastAsia="pt-BR"/>
+          <w14:ligatures w14:val="none"/>
+        </w:rPr>
+        <w:t xml:space="preserve">        </w:t>
+      </w:r>
+      <w:r>
+        <w:rPr>
+          <w:rFonts w:ascii="Consolas" w:eastAsia="Times New Roman" w:hAnsi="Consolas" w:cs="Times New Roman"/>
+          <w:color w:val="C586C0"/>
+          <w:kern w:val="0"/>
+          <w:sz w:val="30"/>
+          <w:szCs w:val="30"/>
+          <w:lang w:eastAsia="pt-BR"/>
+          <w14:ligatures w14:val="none"/>
+        </w:rPr>
+        <w:t>return</w:t>
+      </w:r>
+      <w:r>
+        <w:rPr>
+          <w:rFonts w:ascii="Consolas" w:eastAsia="Times New Roman" w:hAnsi="Consolas" w:cs="Times New Roman"/>
+          <w:color w:val="D4D4D4"/>
+          <w:kern w:val="0"/>
+          <w:sz w:val="30"/>
+          <w:szCs w:val="30"/>
+          <w:lang w:eastAsia="pt-BR"/>
+          <w14:ligatures w14:val="none"/>
+        </w:rPr>
+        <w:t xml:space="preserve"> </w:t>
+      </w:r>
+      <w:r>
+        <w:rPr>
+          <w:rFonts w:ascii="Consolas" w:eastAsia="Times New Roman" w:hAnsi="Consolas" w:cs="Times New Roman"/>
+          <w:color w:val="569CD6"/>
+          <w:kern w:val="0"/>
+          <w:sz w:val="30"/>
+          <w:szCs w:val="30"/>
+          <w:lang w:eastAsia="pt-BR"/>
+          <w14:ligatures w14:val="none"/>
+        </w:rPr>
+        <w:t>this</w:t>
+      </w:r>
+      <w:r>
+        <w:rPr>
+          <w:rFonts w:ascii="Consolas" w:eastAsia="Times New Roman" w:hAnsi="Consolas" w:cs="Times New Roman"/>
+          <w:color w:val="D4D4D4"/>
+          <w:kern w:val="0"/>
+          <w:sz w:val="30"/>
+          <w:szCs w:val="30"/>
+          <w:lang w:eastAsia="pt-BR"/>
+          <w14:ligatures w14:val="none"/>
+        </w:rPr>
+        <w:t>.</w:t>
+      </w:r>
+      <w:r>
+        <w:rPr>
+          <w:rFonts w:ascii="Consolas" w:eastAsia="Times New Roman" w:hAnsi="Consolas" w:cs="Times New Roman"/>
+          <w:color w:val="9CDCFE"/>
+          <w:kern w:val="0"/>
+          <w:sz w:val="30"/>
+          <w:szCs w:val="30"/>
+          <w:lang w:eastAsia="pt-BR"/>
+          <w14:ligatures w14:val="none"/>
+        </w:rPr>
+        <w:t>idade</w:t>
+      </w:r>
+    </w:p>
+    <w:p>
+      <w:pPr>
+        <w:shd w:val="clear" w:color="auto" w:fill="1E1E1E"/>
+        <w:spacing w:after="0" w:line="405" w:lineRule="atLeast"/>
+        <w:rPr>
+          <w:rFonts w:ascii="Consolas" w:eastAsia="Times New Roman" w:hAnsi="Consolas" w:cs="Times New Roman"/>
+          <w:color w:val="D4D4D4"/>
+          <w:kern w:val="0"/>
+          <w:sz w:val="30"/>
+          <w:szCs w:val="30"/>
+          <w:lang w:eastAsia="pt-BR"/>
+          <w14:ligatures w14:val="none"/>
+        </w:rPr>
+      </w:pPr>
+      <w:r>
+        <w:rPr>
+          <w:rFonts w:ascii="Consolas" w:eastAsia="Times New Roman" w:hAnsi="Consolas" w:cs="Times New Roman"/>
+          <w:color w:val="D4D4D4"/>
+          <w:kern w:val="0"/>
+          <w:sz w:val="30"/>
+          <w:szCs w:val="30"/>
+          <w:lang w:eastAsia="pt-BR"/>
+          <w14:ligatures w14:val="none"/>
+        </w:rPr>
+        <w:t>    }</w:t>
+      </w:r>
+    </w:p>
+    <w:p>
+      <w:pPr>
+        <w:shd w:val="clear" w:color="auto" w:fill="1E1E1E"/>
+        <w:spacing w:after="0" w:line="405" w:lineRule="atLeast"/>
+        <w:rPr>
+          <w:rFonts w:ascii="Consolas" w:eastAsia="Times New Roman" w:hAnsi="Consolas" w:cs="Times New Roman"/>
+          <w:color w:val="D4D4D4"/>
+          <w:kern w:val="0"/>
+          <w:sz w:val="30"/>
+          <w:szCs w:val="30"/>
+          <w:lang w:eastAsia="pt-BR"/>
+          <w14:ligatures w14:val="none"/>
+        </w:rPr>
+      </w:pPr>
+      <w:r>
+        <w:rPr>
+          <w:rFonts w:ascii="Consolas" w:eastAsia="Times New Roman" w:hAnsi="Consolas" w:cs="Times New Roman"/>
+          <w:color w:val="D4D4D4"/>
+          <w:kern w:val="0"/>
+          <w:sz w:val="30"/>
+          <w:szCs w:val="30"/>
+          <w:lang w:eastAsia="pt-BR"/>
+          <w14:ligatures w14:val="none"/>
+        </w:rPr>
+        <w:t>}</w:t>
+      </w:r>
+    </w:p>
+    <w:p>
+      <w:pPr>
+        <w:shd w:val="clear" w:color="auto" w:fill="1E1E1E"/>
+        <w:spacing w:after="0" w:line="405" w:lineRule="atLeast"/>
+        <w:rPr>
+          <w:rFonts w:ascii="Consolas" w:eastAsia="Times New Roman" w:hAnsi="Consolas" w:cs="Times New Roman"/>
+          <w:color w:val="D4D4D4"/>
+          <w:kern w:val="0"/>
+          <w:sz w:val="30"/>
+          <w:szCs w:val="30"/>
+          <w:lang w:eastAsia="pt-BR"/>
+          <w14:ligatures w14:val="none"/>
+        </w:rPr>
+      </w:pPr>
+      <w:r>
+        <w:rPr>
+          <w:rFonts w:ascii="Consolas" w:eastAsia="Times New Roman" w:hAnsi="Consolas" w:cs="Times New Roman"/>
+          <w:color w:val="9CDCFE"/>
+          <w:kern w:val="0"/>
+          <w:sz w:val="30"/>
+          <w:szCs w:val="30"/>
+          <w:lang w:eastAsia="pt-BR"/>
+          <w14:ligatures w14:val="none"/>
+        </w:rPr>
+        <w:t>pessoa</w:t>
+      </w:r>
+      <w:r>
+        <w:rPr>
+          <w:rFonts w:ascii="Consolas" w:eastAsia="Times New Roman" w:hAnsi="Consolas" w:cs="Times New Roman"/>
+          <w:color w:val="D4D4D4"/>
+          <w:kern w:val="0"/>
+          <w:sz w:val="30"/>
+          <w:szCs w:val="30"/>
+          <w:lang w:eastAsia="pt-BR"/>
+          <w14:ligatures w14:val="none"/>
+        </w:rPr>
+        <w:t>.</w:t>
+      </w:r>
+      <w:r>
+        <w:rPr>
+          <w:rFonts w:ascii="Consolas" w:eastAsia="Times New Roman" w:hAnsi="Consolas" w:cs="Times New Roman"/>
+          <w:color w:val="DCDCAA"/>
+          <w:kern w:val="0"/>
+          <w:sz w:val="30"/>
+          <w:szCs w:val="30"/>
+          <w:lang w:eastAsia="pt-BR"/>
+          <w14:ligatures w14:val="none"/>
+        </w:rPr>
+        <w:t>aniversario</w:t>
+      </w:r>
+      <w:r>
+        <w:rPr>
+          <w:rFonts w:ascii="Consolas" w:eastAsia="Times New Roman" w:hAnsi="Consolas" w:cs="Times New Roman"/>
+          <w:color w:val="D4D4D4"/>
+          <w:kern w:val="0"/>
+          <w:sz w:val="30"/>
+          <w:szCs w:val="30"/>
+          <w:lang w:eastAsia="pt-BR"/>
+          <w14:ligatures w14:val="none"/>
+        </w:rPr>
+        <w:t>()</w:t>
+      </w:r>
+    </w:p>
+    <w:p>
+      <w:pPr>
+        <w:shd w:val="clear" w:color="auto" w:fill="1E1E1E"/>
+        <w:spacing w:after="0" w:line="405" w:lineRule="atLeast"/>
+        <w:rPr>
+          <w:rFonts w:ascii="Consolas" w:eastAsia="Times New Roman" w:hAnsi="Consolas" w:cs="Times New Roman"/>
+          <w:color w:val="D4D4D4"/>
+          <w:kern w:val="0"/>
+          <w:sz w:val="30"/>
+          <w:szCs w:val="30"/>
+          <w:lang w:eastAsia="pt-BR"/>
+          <w14:ligatures w14:val="none"/>
+        </w:rPr>
+      </w:pPr>
+      <w:r>
+        <w:rPr>
+          <w:rFonts w:ascii="Consolas" w:eastAsia="Times New Roman" w:hAnsi="Consolas" w:cs="Times New Roman"/>
+          <w:color w:val="9CDCFE"/>
+          <w:kern w:val="0"/>
+          <w:sz w:val="30"/>
+          <w:szCs w:val="30"/>
+          <w:lang w:eastAsia="pt-BR"/>
+          <w14:ligatures w14:val="none"/>
+        </w:rPr>
+        <w:t>console</w:t>
+      </w:r>
+      <w:r>
+        <w:rPr>
+          <w:rFonts w:ascii="Consolas" w:eastAsia="Times New Roman" w:hAnsi="Consolas" w:cs="Times New Roman"/>
+          <w:color w:val="D4D4D4"/>
+          <w:kern w:val="0"/>
+          <w:sz w:val="30"/>
+          <w:szCs w:val="30"/>
+          <w:lang w:eastAsia="pt-BR"/>
+          <w14:ligatures w14:val="none"/>
+        </w:rPr>
+        <w:t>.</w:t>
+      </w:r>
+      <w:r>
+        <w:rPr>
+          <w:rFonts w:ascii="Consolas" w:eastAsia="Times New Roman" w:hAnsi="Consolas" w:cs="Times New Roman"/>
+          <w:color w:val="DCDCAA"/>
+          <w:kern w:val="0"/>
+          <w:sz w:val="30"/>
+          <w:szCs w:val="30"/>
+          <w:lang w:eastAsia="pt-BR"/>
+          <w14:ligatures w14:val="none"/>
+        </w:rPr>
+        <w:t>log</w:t>
+      </w:r>
+      <w:r>
+        <w:rPr>
+          <w:rFonts w:ascii="Consolas" w:eastAsia="Times New Roman" w:hAnsi="Consolas" w:cs="Times New Roman"/>
+          <w:color w:val="D4D4D4"/>
+          <w:kern w:val="0"/>
+          <w:sz w:val="30"/>
+          <w:szCs w:val="30"/>
+          <w:lang w:eastAsia="pt-BR"/>
+          <w14:ligatures w14:val="none"/>
+        </w:rPr>
+        <w:t>(</w:t>
+      </w:r>
+      <w:r>
+        <w:rPr>
+          <w:rFonts w:ascii="Consolas" w:eastAsia="Times New Roman" w:hAnsi="Consolas" w:cs="Times New Roman"/>
+          <w:color w:val="9CDCFE"/>
+          <w:kern w:val="0"/>
+          <w:sz w:val="30"/>
+          <w:szCs w:val="30"/>
+          <w:lang w:eastAsia="pt-BR"/>
+          <w14:ligatures w14:val="none"/>
+        </w:rPr>
+        <w:t>pessoa</w:t>
+      </w:r>
+      <w:r>
+        <w:rPr>
+          <w:rFonts w:ascii="Consolas" w:eastAsia="Times New Roman" w:hAnsi="Consolas" w:cs="Times New Roman"/>
+          <w:color w:val="D4D4D4"/>
+          <w:kern w:val="0"/>
+          <w:sz w:val="30"/>
+          <w:szCs w:val="30"/>
+          <w:lang w:eastAsia="pt-BR"/>
+          <w14:ligatures w14:val="none"/>
+        </w:rPr>
+        <w:t>.</w:t>
+      </w:r>
+      <w:r>
+        <w:rPr>
+          <w:rFonts w:ascii="Consolas" w:eastAsia="Times New Roman" w:hAnsi="Consolas" w:cs="Times New Roman"/>
+          <w:color w:val="9CDCFE"/>
+          <w:kern w:val="0"/>
+          <w:sz w:val="30"/>
+          <w:szCs w:val="30"/>
+          <w:lang w:eastAsia="pt-BR"/>
+          <w14:ligatures w14:val="none"/>
+        </w:rPr>
+        <w:t>idade</w:t>
+      </w:r>
+      <w:r>
+        <w:rPr>
+          <w:rFonts w:ascii="Consolas" w:eastAsia="Times New Roman" w:hAnsi="Consolas" w:cs="Times New Roman"/>
+          <w:color w:val="D4D4D4"/>
+          <w:kern w:val="0"/>
+          <w:sz w:val="30"/>
+          <w:szCs w:val="30"/>
+          <w:lang w:eastAsia="pt-BR"/>
+          <w14:ligatures w14:val="none"/>
+        </w:rPr>
+        <w:t>)</w:t>
+      </w:r>
+    </w:p>
     <w:p/>
+    <w:p>
+      <w:r>
+        <w:t>Próximos passos</w:t>
+      </w:r>
+    </w:p>
+    <w:p>
+      <w:r>
+        <w:lastRenderedPageBreak/>
+        <w:drawing>
+          <wp:inline distT="0" distB="0" distL="0" distR="0" wp14:anchorId="64D7B124" wp14:editId="64EE6289">
+            <wp:extent cx="1822586" cy="2714625"/>
+            <wp:effectExtent l="0" t="0" r="6350" b="0"/>
+            <wp:docPr id="1629690149" name="Imagem 1"/>
+            <wp:cNvGraphicFramePr>
+              <a:graphicFrameLocks xmlns:a="http://schemas.openxmlformats.org/drawingml/2006/main" noChangeAspect="1"/>
+            </wp:cNvGraphicFramePr>
+            <a:graphic xmlns:a="http://schemas.openxmlformats.org/drawingml/2006/main">
+              <a:graphicData uri="http://schemas.openxmlformats.org/drawingml/2006/picture">
+                <pic:pic xmlns:pic="http://schemas.openxmlformats.org/drawingml/2006/picture">
+                  <pic:nvPicPr>
+                    <pic:cNvPr id="1629690149" name=""/>
+                    <pic:cNvPicPr/>
+                  </pic:nvPicPr>
+                  <pic:blipFill>
+                    <a:blip r:embed="rId24"/>
+                    <a:stretch>
+                      <a:fillRect/>
+                    </a:stretch>
+                  </pic:blipFill>
+                  <pic:spPr>
+                    <a:xfrm>
+                      <a:off x="0" y="0"/>
+                      <a:ext cx="1823954" cy="2716663"/>
+                    </a:xfrm>
+                    <a:prstGeom prst="rect">
+                      <a:avLst/>
+                    </a:prstGeom>
+                  </pic:spPr>
+                </pic:pic>
+              </a:graphicData>
+            </a:graphic>
+          </wp:inline>
+        </w:drawing>
+      </w:r>
+    </w:p>
+    <w:p>
+      <w:r>
+        <w:t>-</w:t>
+      </w:r>
+      <w:r>
+        <w:t>HTML E CSS</w:t>
+      </w:r>
+    </w:p>
+    <w:p>
+      <w:r>
+        <w:t>-Functions</w:t>
+      </w:r>
+    </w:p>
+    <w:p>
+      <w:r>
+        <w:t>-elo function</w:t>
+      </w:r>
+    </w:p>
+    <w:p>
+      <w:r>
+        <w:t>-callbacks</w:t>
+      </w:r>
+    </w:p>
+    <w:p>
+      <w:r>
+        <w:t>-funções anônimas</w:t>
+      </w:r>
+    </w:p>
+    <w:p>
+      <w:r>
+        <w:t>-IIFE</w:t>
+      </w:r>
+    </w:p>
+    <w:p>
+      <w:r>
+        <w:t>-orientação a objetos</w:t>
+      </w:r>
+    </w:p>
+    <w:p>
+      <w:r>
+        <w:t>-modularização</w:t>
+      </w:r>
+    </w:p>
+    <w:p>
+      <w:r>
+        <w:t>-regEx(expressões regulares)</w:t>
+      </w:r>
+    </w:p>
+    <w:p>
+      <w:r>
+        <w:t>-Json</w:t>
+      </w:r>
+    </w:p>
+    <w:p>
+      <w:r>
+        <w:t>-AJAX</w:t>
+      </w:r>
+    </w:p>
+    <w:p>
+      <w:r>
+        <w:t>-NodeJs</w:t>
+      </w:r>
+    </w:p>
+    <w:p>
+      <w:r>
+        <w:t>-bibliotecas e frameworks(Jquery, vue,js, angular[...])</w:t>
+      </w:r>
+    </w:p>
     <w:sectPr>
       <w:pgSz w:w="11906" w:h="16838"/>
       <w:pgMar w:top="1417" w:right="1701" w:bottom="1417" w:left="1701" w:header="708" w:footer="708" w:gutter="0"/>
@@ -17618,6 +19374,7 @@
   <w:style w:type="character" w:default="1" w:styleId="Fontepargpadro">
     <w:name w:val="Default Paragraph Font"/>
     <w:uiPriority w:val="1"/>
+    <w:semiHidden/>
     <w:unhideWhenUsed/>
   </w:style>
   <w:style w:type="table" w:default="1" w:styleId="Tabelanormal">

</xml_diff>